<commit_message>
edit 1,2, added 3 4
</commit_message>
<xml_diff>
--- a/1. Datové typy a jejich rozdělení.docx
+++ b/1. Datové typy a jejich rozdělení.docx
@@ -4,7 +4,7 @@
   <w:body>
     <w:p>
       <w:pPr>
-        <w:pStyle w:val="Nzev"/>
+        <w:pStyle w:val="Title"/>
         <w:jc w:val="center"/>
       </w:pPr>
       <w:r>
@@ -12,7 +12,455 @@
       </w:r>
     </w:p>
     <w:p>
-      <w:r>
+      <w:pPr>
+        <w:pStyle w:val="ListParagraph"/>
+        <w:numPr>
+          <w:ilvl w:val="0"/>
+          <w:numId w:val="4"/>
+        </w:numPr>
+      </w:pPr>
+      <w:r>
+        <w:t>Poskytován programovacím jazykem</w:t>
+      </w:r>
+    </w:p>
+    <w:p>
+      <w:pPr>
+        <w:pStyle w:val="ListParagraph"/>
+        <w:numPr>
+          <w:ilvl w:val="0"/>
+          <w:numId w:val="4"/>
+        </w:numPr>
+      </w:pPr>
+      <w:r>
+        <w:t>Pojmenování pro množinu hodnot/sadu operací</w:t>
+      </w:r>
+    </w:p>
+    <w:p>
+      <w:pPr>
+        <w:pStyle w:val="ListParagraph"/>
+        <w:numPr>
+          <w:ilvl w:val="0"/>
+          <w:numId w:val="4"/>
+        </w:numPr>
+      </w:pPr>
+      <w:r>
+        <w:t>Zavedeny z důvodu statické i dynamické kontroly</w:t>
+      </w:r>
+    </w:p>
+    <w:p>
+      <w:pPr>
+        <w:pStyle w:val="ListParagraph"/>
+        <w:numPr>
+          <w:ilvl w:val="0"/>
+          <w:numId w:val="3"/>
+        </w:numPr>
+      </w:pPr>
+      <w:r>
+        <w:t>Prázdný datový typ (</w:t>
+      </w:r>
+      <w:proofErr w:type="spellStart"/>
+      <w:r>
+        <w:t>void</w:t>
+      </w:r>
+      <w:proofErr w:type="spellEnd"/>
+      <w:r>
+        <w:t xml:space="preserve"> v C)</w:t>
+      </w:r>
+    </w:p>
+    <w:p>
+      <w:pPr>
+        <w:pStyle w:val="ListParagraph"/>
+        <w:numPr>
+          <w:ilvl w:val="0"/>
+          <w:numId w:val="3"/>
+        </w:numPr>
+      </w:pPr>
+      <w:r>
+        <w:t>Jednoduché (číslo)</w:t>
+      </w:r>
+    </w:p>
+    <w:p>
+      <w:pPr>
+        <w:pStyle w:val="ListParagraph"/>
+        <w:numPr>
+          <w:ilvl w:val="0"/>
+          <w:numId w:val="3"/>
+        </w:numPr>
+      </w:pPr>
+      <w:r>
+        <w:t>Strukturované (pole)</w:t>
+      </w:r>
+    </w:p>
+    <w:p>
+      <w:pPr>
+        <w:pStyle w:val="ListParagraph"/>
+        <w:numPr>
+          <w:ilvl w:val="0"/>
+          <w:numId w:val="3"/>
+        </w:numPr>
+      </w:pPr>
+      <w:r>
+        <w:t>Abstraktní datové typy</w:t>
+      </w:r>
+    </w:p>
+    <w:p>
+      <w:pPr>
+        <w:pStyle w:val="Heading1"/>
+      </w:pPr>
+      <w:r>
+        <w:t>Jednoduché datové typy</w:t>
+      </w:r>
+    </w:p>
+    <w:p>
+      <w:pPr>
+        <w:pStyle w:val="ListParagraph"/>
+        <w:numPr>
+          <w:ilvl w:val="0"/>
+          <w:numId w:val="5"/>
+        </w:numPr>
+      </w:pPr>
+      <w:r>
+        <w:t>Jsou definovány identifikátorem a datovým typem v deklarační oblasti</w:t>
+      </w:r>
+    </w:p>
+    <w:p>
+      <w:pPr>
+        <w:pStyle w:val="ListParagraph"/>
+        <w:numPr>
+          <w:ilvl w:val="1"/>
+          <w:numId w:val="5"/>
+        </w:numPr>
+        <w:rPr>
+          <w:rFonts w:ascii="Consolas" w:hAnsi="Consolas"/>
+        </w:rPr>
+      </w:pPr>
+      <w:proofErr w:type="spellStart"/>
+      <w:r>
+        <w:rPr>
+          <w:rFonts w:ascii="Consolas" w:hAnsi="Consolas"/>
+        </w:rPr>
+        <w:t>int</w:t>
+      </w:r>
+      <w:proofErr w:type="spellEnd"/>
+      <w:r>
+        <w:rPr>
+          <w:rFonts w:ascii="Consolas" w:hAnsi="Consolas"/>
+        </w:rPr>
+        <w:t xml:space="preserve"> vek</w:t>
+      </w:r>
+    </w:p>
+    <w:p>
+      <w:pPr>
+        <w:pStyle w:val="ListParagraph"/>
+        <w:numPr>
+          <w:ilvl w:val="1"/>
+          <w:numId w:val="5"/>
+        </w:numPr>
+        <w:rPr>
+          <w:rFonts w:ascii="Consolas" w:hAnsi="Consolas"/>
+        </w:rPr>
+      </w:pPr>
+      <w:proofErr w:type="spellStart"/>
+      <w:r>
+        <w:rPr>
+          <w:rFonts w:ascii="Consolas" w:hAnsi="Consolas"/>
+        </w:rPr>
+        <w:t>boolean</w:t>
+      </w:r>
+      <w:proofErr w:type="spellEnd"/>
+      <w:r>
+        <w:rPr>
+          <w:rFonts w:ascii="Consolas" w:hAnsi="Consolas"/>
+        </w:rPr>
+        <w:t xml:space="preserve"> pravda</w:t>
+      </w:r>
+    </w:p>
+    <w:p>
+      <w:pPr>
+        <w:pStyle w:val="ListParagraph"/>
+        <w:numPr>
+          <w:ilvl w:val="1"/>
+          <w:numId w:val="5"/>
+        </w:numPr>
+        <w:rPr>
+          <w:rFonts w:ascii="Consolas" w:hAnsi="Consolas"/>
+        </w:rPr>
+      </w:pPr>
+      <w:proofErr w:type="spellStart"/>
+      <w:r>
+        <w:rPr>
+          <w:rFonts w:ascii="Consolas" w:hAnsi="Consolas"/>
+        </w:rPr>
+        <w:t>char</w:t>
+      </w:r>
+      <w:proofErr w:type="spellEnd"/>
+      <w:r>
+        <w:rPr>
+          <w:rFonts w:ascii="Consolas" w:hAnsi="Consolas"/>
+        </w:rPr>
+        <w:t xml:space="preserve"> </w:t>
+      </w:r>
+      <w:proofErr w:type="spellStart"/>
+      <w:r>
+        <w:rPr>
+          <w:rFonts w:ascii="Consolas" w:hAnsi="Consolas"/>
+        </w:rPr>
+        <w:t>pismeno</w:t>
+      </w:r>
+      <w:proofErr w:type="spellEnd"/>
+      <w:r>
+        <w:rPr>
+          <w:rFonts w:ascii="Consolas" w:hAnsi="Consolas"/>
+        </w:rPr>
+        <w:t xml:space="preserve"> = ‘a‘</w:t>
+      </w:r>
+    </w:p>
+    <w:p>
+      <w:pPr>
+        <w:pStyle w:val="ListParagraph"/>
+        <w:numPr>
+          <w:ilvl w:val="0"/>
+          <w:numId w:val="5"/>
+        </w:numPr>
+        <w:rPr>
+          <w:rFonts w:ascii="Consolas" w:hAnsi="Consolas"/>
+        </w:rPr>
+      </w:pPr>
+      <w:r>
+        <w:rPr>
+          <w:rFonts w:cstheme="minorHAnsi"/>
+        </w:rPr>
+        <w:t>Definovány relace</w:t>
+      </w:r>
+    </w:p>
+    <w:p>
+      <w:pPr>
+        <w:pStyle w:val="ListParagraph"/>
+        <w:numPr>
+          <w:ilvl w:val="1"/>
+          <w:numId w:val="5"/>
+        </w:numPr>
+        <w:rPr>
+          <w:rFonts w:ascii="Consolas" w:hAnsi="Consolas"/>
+        </w:rPr>
+      </w:pPr>
+      <w:r>
+        <w:rPr>
+          <w:rFonts w:cstheme="minorHAnsi"/>
+        </w:rPr>
+        <w:t>Rovnost, nerovnost, větší, menší</w:t>
+      </w:r>
+    </w:p>
+    <w:p>
+      <w:pPr>
+        <w:pStyle w:val="ListParagraph"/>
+        <w:numPr>
+          <w:ilvl w:val="0"/>
+          <w:numId w:val="5"/>
+        </w:numPr>
+        <w:rPr>
+          <w:rFonts w:ascii="Consolas" w:hAnsi="Consolas"/>
+        </w:rPr>
+      </w:pPr>
+      <w:r>
+        <w:rPr>
+          <w:rFonts w:cstheme="minorHAnsi"/>
+        </w:rPr>
+        <w:t>V paměťovém prostoru uložena přímo hodnota této proměnné/konstanty</w:t>
+      </w:r>
+    </w:p>
+    <w:p>
+      <w:pPr>
+        <w:pStyle w:val="ListParagraph"/>
+        <w:numPr>
+          <w:ilvl w:val="0"/>
+          <w:numId w:val="6"/>
+        </w:numPr>
+        <w:rPr>
+          <w:rFonts w:cstheme="minorHAnsi"/>
+        </w:rPr>
+      </w:pPr>
+      <w:r>
+        <w:rPr>
+          <w:rFonts w:cstheme="minorHAnsi"/>
+        </w:rPr>
+        <w:t>Ordi</w:t>
+      </w:r>
+      <w:r>
+        <w:rPr>
+          <w:rFonts w:cstheme="minorHAnsi"/>
+        </w:rPr>
+        <w:t>nální datové typy</w:t>
+      </w:r>
+    </w:p>
+    <w:p>
+      <w:pPr>
+        <w:pStyle w:val="ListParagraph"/>
+        <w:numPr>
+          <w:ilvl w:val="1"/>
+          <w:numId w:val="6"/>
+        </w:numPr>
+        <w:rPr>
+          <w:rFonts w:cstheme="minorHAnsi"/>
+        </w:rPr>
+      </w:pPr>
+      <w:proofErr w:type="spellStart"/>
+      <w:r>
+        <w:rPr>
+          <w:rFonts w:cstheme="minorHAnsi"/>
+        </w:rPr>
+        <w:t>integer</w:t>
+      </w:r>
+      <w:proofErr w:type="spellEnd"/>
+      <w:r>
+        <w:rPr>
+          <w:rFonts w:cstheme="minorHAnsi"/>
+        </w:rPr>
+        <w:t xml:space="preserve">, </w:t>
+      </w:r>
+      <w:proofErr w:type="spellStart"/>
+      <w:r>
+        <w:rPr>
+          <w:rFonts w:cstheme="minorHAnsi"/>
+        </w:rPr>
+        <w:t>boolean</w:t>
+      </w:r>
+      <w:proofErr w:type="spellEnd"/>
+      <w:r>
+        <w:rPr>
+          <w:rFonts w:cstheme="minorHAnsi"/>
+        </w:rPr>
+        <w:t xml:space="preserve">, </w:t>
+      </w:r>
+      <w:proofErr w:type="spellStart"/>
+      <w:r>
+        <w:rPr>
+          <w:rFonts w:cstheme="minorHAnsi"/>
+        </w:rPr>
+        <w:t>char</w:t>
+      </w:r>
+      <w:proofErr w:type="spellEnd"/>
+      <w:r>
+        <w:rPr>
+          <w:rFonts w:cstheme="minorHAnsi"/>
+        </w:rPr>
+        <w:t xml:space="preserve">, interval, </w:t>
+      </w:r>
+      <w:proofErr w:type="spellStart"/>
+      <w:r>
+        <w:rPr>
+          <w:rFonts w:cstheme="minorHAnsi"/>
+        </w:rPr>
+        <w:t>enum</w:t>
+      </w:r>
+      <w:proofErr w:type="spellEnd"/>
+    </w:p>
+    <w:p>
+      <w:pPr>
+        <w:pStyle w:val="ListParagraph"/>
+        <w:numPr>
+          <w:ilvl w:val="1"/>
+          <w:numId w:val="6"/>
+        </w:numPr>
+        <w:rPr>
+          <w:rFonts w:cstheme="minorHAnsi"/>
+        </w:rPr>
+      </w:pPr>
+      <w:r>
+        <w:rPr>
+          <w:rFonts w:cstheme="minorHAnsi"/>
+        </w:rPr>
+        <w:t>Hodnota má svého předchůdce a následovníka</w:t>
+      </w:r>
+    </w:p>
+    <w:p>
+      <w:pPr>
+        <w:pStyle w:val="ListParagraph"/>
+        <w:numPr>
+          <w:ilvl w:val="1"/>
+          <w:numId w:val="6"/>
+        </w:numPr>
+        <w:rPr>
+          <w:rFonts w:cstheme="minorHAnsi"/>
+        </w:rPr>
+      </w:pPr>
+      <w:r>
+        <w:rPr>
+          <w:rFonts w:cstheme="minorHAnsi"/>
+        </w:rPr>
+        <w:t>Její pozici lze číselně ohodnotit</w:t>
+      </w:r>
+    </w:p>
+    <w:p>
+      <w:pPr>
+        <w:pStyle w:val="ListParagraph"/>
+        <w:numPr>
+          <w:ilvl w:val="0"/>
+          <w:numId w:val="6"/>
+        </w:numPr>
+        <w:rPr>
+          <w:rFonts w:cstheme="minorHAnsi"/>
+        </w:rPr>
+      </w:pPr>
+      <w:r>
+        <w:rPr>
+          <w:rFonts w:cstheme="minorHAnsi"/>
+        </w:rPr>
+        <w:t>Neordinální datový typ</w:t>
+      </w:r>
+    </w:p>
+    <w:p>
+      <w:pPr>
+        <w:pStyle w:val="ListParagraph"/>
+        <w:numPr>
+          <w:ilvl w:val="1"/>
+          <w:numId w:val="6"/>
+        </w:numPr>
+        <w:rPr>
+          <w:rFonts w:cstheme="minorHAnsi"/>
+        </w:rPr>
+      </w:pPr>
+      <w:r>
+        <w:rPr>
+          <w:rFonts w:cstheme="minorHAnsi"/>
+        </w:rPr>
+        <w:t>Reálný typ – hodnoty s pohyblivou desetinnou čárkou</w:t>
+      </w:r>
+    </w:p>
+    <w:p>
+      <w:pPr>
+        <w:pStyle w:val="ListParagraph"/>
+        <w:numPr>
+          <w:ilvl w:val="1"/>
+          <w:numId w:val="6"/>
+        </w:numPr>
+        <w:rPr>
+          <w:rFonts w:cstheme="minorHAnsi"/>
+        </w:rPr>
+      </w:pPr>
+      <w:r>
+        <w:rPr>
+          <w:rFonts w:cstheme="minorHAnsi"/>
+        </w:rPr>
+        <w:t>Možno provádět konverze</w:t>
+      </w:r>
+    </w:p>
+    <w:p>
+      <w:pPr>
+        <w:rPr>
+          <w:rFonts w:cstheme="minorHAnsi"/>
+        </w:rPr>
+      </w:pPr>
+      <w:r>
+        <w:rPr>
+          <w:rFonts w:cstheme="minorHAnsi"/>
+        </w:rPr>
+        <w:br w:type="page"/>
+      </w:r>
+    </w:p>
+    <w:p>
+      <w:r>
+        <w:lastRenderedPageBreak/>
         <w:t>Datové typy definují typ dat, které může proměnná obsahovat.</w:t>
       </w:r>
     </w:p>
@@ -23,91 +471,145 @@
     </w:p>
     <w:p>
       <w:pPr>
-        <w:pStyle w:val="Odstavecseseznamem"/>
+        <w:pStyle w:val="ListParagraph"/>
         <w:numPr>
           <w:ilvl w:val="0"/>
           <w:numId w:val="1"/>
         </w:numPr>
       </w:pPr>
-      <w:r>
-        <w:t>Int (celé číslo)</w:t>
-      </w:r>
-    </w:p>
-    <w:p>
-      <w:pPr>
-        <w:pStyle w:val="Odstavecseseznamem"/>
+      <w:proofErr w:type="spellStart"/>
+      <w:r>
+        <w:t>Int</w:t>
+      </w:r>
+      <w:proofErr w:type="spellEnd"/>
+      <w:r>
+        <w:t xml:space="preserve"> (celé číslo)</w:t>
+      </w:r>
+    </w:p>
+    <w:p>
+      <w:pPr>
+        <w:pStyle w:val="ListParagraph"/>
         <w:numPr>
           <w:ilvl w:val="0"/>
           <w:numId w:val="1"/>
         </w:numPr>
       </w:pPr>
-      <w:r>
-        <w:t>Float (desetinné číslo)</w:t>
-      </w:r>
-    </w:p>
-    <w:p>
-      <w:pPr>
-        <w:pStyle w:val="Odstavecseseznamem"/>
+      <w:proofErr w:type="spellStart"/>
+      <w:r>
+        <w:t>Float</w:t>
+      </w:r>
+      <w:proofErr w:type="spellEnd"/>
+      <w:r>
+        <w:t xml:space="preserve"> (desetinné číslo)</w:t>
+      </w:r>
+    </w:p>
+    <w:p>
+      <w:pPr>
+        <w:pStyle w:val="ListParagraph"/>
         <w:numPr>
           <w:ilvl w:val="0"/>
           <w:numId w:val="1"/>
         </w:numPr>
       </w:pPr>
       <w:r>
-        <w:t>Double (jako Float, přesnější)</w:t>
-      </w:r>
-    </w:p>
-    <w:p>
-      <w:pPr>
-        <w:pStyle w:val="Odstavecseseznamem"/>
+        <w:t xml:space="preserve">Double (jako </w:t>
+      </w:r>
+      <w:proofErr w:type="spellStart"/>
+      <w:r>
+        <w:t>Float</w:t>
+      </w:r>
+      <w:proofErr w:type="spellEnd"/>
+      <w:r>
+        <w:t>, přesnější)</w:t>
+      </w:r>
+    </w:p>
+    <w:p>
+      <w:pPr>
+        <w:pStyle w:val="ListParagraph"/>
         <w:numPr>
           <w:ilvl w:val="0"/>
           <w:numId w:val="1"/>
         </w:numPr>
       </w:pPr>
-      <w:r>
-        <w:t>Bool (true/false)</w:t>
-      </w:r>
-    </w:p>
-    <w:p>
-      <w:pPr>
-        <w:pStyle w:val="Odstavecseseznamem"/>
+      <w:proofErr w:type="spellStart"/>
+      <w:r>
+        <w:t>Bool</w:t>
+      </w:r>
+      <w:proofErr w:type="spellEnd"/>
+      <w:r>
+        <w:t xml:space="preserve"> (</w:t>
+      </w:r>
+      <w:proofErr w:type="spellStart"/>
+      <w:r>
+        <w:t>true</w:t>
+      </w:r>
+      <w:proofErr w:type="spellEnd"/>
+      <w:r>
+        <w:t>/</w:t>
+      </w:r>
+      <w:proofErr w:type="spellStart"/>
+      <w:r>
+        <w:t>false</w:t>
+      </w:r>
+      <w:proofErr w:type="spellEnd"/>
+      <w:r>
+        <w:t>)</w:t>
+      </w:r>
+    </w:p>
+    <w:p>
+      <w:pPr>
+        <w:pStyle w:val="ListParagraph"/>
         <w:numPr>
           <w:ilvl w:val="0"/>
           <w:numId w:val="1"/>
         </w:numPr>
       </w:pPr>
-      <w:r>
-        <w:t>String (pole znaků)</w:t>
-      </w:r>
-    </w:p>
-    <w:p>
-      <w:pPr>
-        <w:pStyle w:val="Odstavecseseznamem"/>
+      <w:proofErr w:type="spellStart"/>
+      <w:r>
+        <w:t>String</w:t>
+      </w:r>
+      <w:proofErr w:type="spellEnd"/>
+      <w:r>
+        <w:t xml:space="preserve"> (pole znaků)</w:t>
+      </w:r>
+    </w:p>
+    <w:p>
+      <w:pPr>
+        <w:pStyle w:val="ListParagraph"/>
         <w:numPr>
           <w:ilvl w:val="0"/>
           <w:numId w:val="1"/>
         </w:numPr>
       </w:pPr>
-      <w:r>
-        <w:t>Char (znak)</w:t>
-      </w:r>
-    </w:p>
-    <w:p>
-      <w:pPr>
-        <w:pStyle w:val="Odstavecseseznamem"/>
+      <w:proofErr w:type="spellStart"/>
+      <w:r>
+        <w:t>Char</w:t>
+      </w:r>
+      <w:proofErr w:type="spellEnd"/>
+      <w:r>
+        <w:t xml:space="preserve"> (znak)</w:t>
+      </w:r>
+    </w:p>
+    <w:p>
+      <w:pPr>
+        <w:pStyle w:val="ListParagraph"/>
         <w:numPr>
           <w:ilvl w:val="0"/>
           <w:numId w:val="1"/>
         </w:numPr>
       </w:pPr>
-      <w:r>
-        <w:t>Array (kolekce dat, většinou fixní délky, data přístupná pomocí indexů od 0)</w:t>
-      </w:r>
-    </w:p>
-    <w:p>
-      <w:pPr>
-        <w:pStyle w:val="Odstavecseseznamem"/>
+      <w:proofErr w:type="spellStart"/>
+      <w:r>
+        <w:t>Array</w:t>
+      </w:r>
+      <w:proofErr w:type="spellEnd"/>
+      <w:r>
+        <w:t xml:space="preserve"> (kolekce dat, většinou fixní délky, data přístupná pomocí indexů od 0)</w:t>
+      </w:r>
+    </w:p>
+    <w:p>
+      <w:pPr>
+        <w:pStyle w:val="ListParagraph"/>
         <w:numPr>
           <w:ilvl w:val="0"/>
           <w:numId w:val="1"/>
@@ -119,31 +621,41 @@
     </w:p>
     <w:p>
       <w:pPr>
-        <w:pStyle w:val="Odstavecseseznamem"/>
+        <w:pStyle w:val="ListParagraph"/>
         <w:numPr>
           <w:ilvl w:val="0"/>
           <w:numId w:val="1"/>
         </w:numPr>
       </w:pPr>
-      <w:r>
-        <w:t>Tuple (neměnný list)</w:t>
-      </w:r>
-    </w:p>
-    <w:p>
-      <w:pPr>
-        <w:pStyle w:val="Odstavecseseznamem"/>
+      <w:proofErr w:type="spellStart"/>
+      <w:r>
+        <w:t>Tuple</w:t>
+      </w:r>
+      <w:proofErr w:type="spellEnd"/>
+      <w:r>
+        <w:t xml:space="preserve"> (neměnný list)</w:t>
+      </w:r>
+    </w:p>
+    <w:p>
+      <w:pPr>
+        <w:pStyle w:val="ListParagraph"/>
         <w:numPr>
           <w:ilvl w:val="0"/>
           <w:numId w:val="1"/>
         </w:numPr>
       </w:pPr>
-      <w:r>
-        <w:t>Dictionary (dvojce klíč – data, každý klíč je unikátní)</w:t>
-      </w:r>
-    </w:p>
-    <w:p>
-      <w:pPr>
-        <w:pStyle w:val="Odstavecseseznamem"/>
+      <w:proofErr w:type="spellStart"/>
+      <w:r>
+        <w:t>Dictionary</w:t>
+      </w:r>
+      <w:proofErr w:type="spellEnd"/>
+      <w:r>
+        <w:t xml:space="preserve"> (dvojce klíč – data, každý klíč je unikátní)</w:t>
+      </w:r>
+    </w:p>
+    <w:p>
+      <w:pPr>
+        <w:pStyle w:val="ListParagraph"/>
         <w:numPr>
           <w:ilvl w:val="0"/>
           <w:numId w:val="1"/>
@@ -166,7 +678,7 @@
     </w:p>
     <w:p>
       <w:pPr>
-        <w:pStyle w:val="Odstavecseseznamem"/>
+        <w:pStyle w:val="ListParagraph"/>
         <w:numPr>
           <w:ilvl w:val="0"/>
           <w:numId w:val="2"/>
@@ -178,16 +690,37 @@
     </w:p>
     <w:p>
       <w:pPr>
-        <w:pStyle w:val="Odstavecseseznamem"/>
+        <w:pStyle w:val="ListParagraph"/>
         <w:ind w:left="1440"/>
       </w:pPr>
       <w:r>
-        <w:t>Ty nejzákladnější – int, float, char</w:t>
-      </w:r>
-    </w:p>
-    <w:p>
-      <w:pPr>
-        <w:pStyle w:val="Odstavecseseznamem"/>
+        <w:t xml:space="preserve">Ty nejzákladnější – </w:t>
+      </w:r>
+      <w:proofErr w:type="spellStart"/>
+      <w:r>
+        <w:t>int</w:t>
+      </w:r>
+      <w:proofErr w:type="spellEnd"/>
+      <w:r>
+        <w:t xml:space="preserve">, </w:t>
+      </w:r>
+      <w:proofErr w:type="spellStart"/>
+      <w:r>
+        <w:t>float</w:t>
+      </w:r>
+      <w:proofErr w:type="spellEnd"/>
+      <w:r>
+        <w:t xml:space="preserve">, </w:t>
+      </w:r>
+      <w:proofErr w:type="spellStart"/>
+      <w:r>
+        <w:t>char</w:t>
+      </w:r>
+      <w:proofErr w:type="spellEnd"/>
+    </w:p>
+    <w:p>
+      <w:pPr>
+        <w:pStyle w:val="ListParagraph"/>
         <w:numPr>
           <w:ilvl w:val="0"/>
           <w:numId w:val="2"/>
@@ -199,16 +732,24 @@
     </w:p>
     <w:p>
       <w:pPr>
-        <w:pStyle w:val="Odstavecseseznamem"/>
+        <w:pStyle w:val="ListParagraph"/>
         <w:ind w:left="1440"/>
       </w:pPr>
       <w:r>
-        <w:t>Složeny z primitivních datových typů – pole, listy, tuple, struktury</w:t>
-      </w:r>
-    </w:p>
-    <w:p>
-      <w:pPr>
-        <w:pStyle w:val="Odstavecseseznamem"/>
+        <w:t xml:space="preserve">Složeny z primitivních datových typů – pole, listy, </w:t>
+      </w:r>
+      <w:proofErr w:type="spellStart"/>
+      <w:r>
+        <w:t>tuple</w:t>
+      </w:r>
+      <w:proofErr w:type="spellEnd"/>
+      <w:r>
+        <w:t>, struktury</w:t>
+      </w:r>
+    </w:p>
+    <w:p>
+      <w:pPr>
+        <w:pStyle w:val="ListParagraph"/>
         <w:numPr>
           <w:ilvl w:val="0"/>
           <w:numId w:val="2"/>
@@ -220,16 +761,32 @@
     </w:p>
     <w:p>
       <w:pPr>
-        <w:pStyle w:val="Odstavecseseznamem"/>
+        <w:pStyle w:val="ListParagraph"/>
         <w:ind w:left="1440"/>
       </w:pPr>
       <w:r>
-        <w:t>Vytvořeny uživatelem nebo častěji již součástí programovacího jazyka – jedná se o složitější datové typy nad kterými můžeme provádět různé operace (pop, remove, peek) bez nutnosti znalosti toho, jak jsou naimplementovány</w:t>
-      </w:r>
-    </w:p>
-    <w:p>
-      <w:pPr>
-        <w:pStyle w:val="Odstavecseseznamem"/>
+        <w:t xml:space="preserve">Vytvořeny uživatelem nebo častěji již součástí programovacího jazyka – jedná se o složitější datové typy nad kterými můžeme provádět různé operace (pop, </w:t>
+      </w:r>
+      <w:proofErr w:type="spellStart"/>
+      <w:r>
+        <w:t>remove</w:t>
+      </w:r>
+      <w:proofErr w:type="spellEnd"/>
+      <w:r>
+        <w:t xml:space="preserve">, </w:t>
+      </w:r>
+      <w:proofErr w:type="spellStart"/>
+      <w:r>
+        <w:t>peek</w:t>
+      </w:r>
+      <w:proofErr w:type="spellEnd"/>
+      <w:r>
+        <w:t>) bez nutnosti znalosti toho, jak jsou naimplementovány</w:t>
+      </w:r>
+    </w:p>
+    <w:p>
+      <w:pPr>
+        <w:pStyle w:val="ListParagraph"/>
         <w:numPr>
           <w:ilvl w:val="0"/>
           <w:numId w:val="2"/>
@@ -244,7 +801,7 @@
     </w:p>
     <w:p>
       <w:pPr>
-        <w:pStyle w:val="Odstavecseseznamem"/>
+        <w:pStyle w:val="ListParagraph"/>
         <w:ind w:left="1440"/>
       </w:pPr>
       <w:r>
@@ -253,7 +810,7 @@
     </w:p>
     <w:p>
       <w:pPr>
-        <w:pStyle w:val="Odstavecseseznamem"/>
+        <w:pStyle w:val="ListParagraph"/>
         <w:numPr>
           <w:ilvl w:val="0"/>
           <w:numId w:val="2"/>
@@ -265,7 +822,7 @@
     </w:p>
     <w:p>
       <w:pPr>
-        <w:pStyle w:val="Odstavecseseznamem"/>
+        <w:pStyle w:val="ListParagraph"/>
         <w:numPr>
           <w:ilvl w:val="1"/>
           <w:numId w:val="2"/>
@@ -288,6 +845,407 @@
 <file path=word/numbering.xml><?xml version="1.0" encoding="utf-8"?>
 <w:numbering xmlns:wpc="http://schemas.microsoft.com/office/word/2010/wordprocessingCanvas" xmlns:cx="http://schemas.microsoft.com/office/drawing/2014/chartex" xmlns:cx1="http://schemas.microsoft.com/office/drawing/2015/9/8/chartex" xmlns:cx2="http://schemas.microsoft.com/office/drawing/2015/10/21/chartex" xmlns:cx3="http://schemas.microsoft.com/office/drawing/2016/5/9/chartex" xmlns:cx4="http://schemas.microsoft.com/office/drawing/2016/5/10/chartex" xmlns:cx5="http://schemas.microsoft.com/office/drawing/2016/5/11/chartex" xmlns:cx6="http://schemas.microsoft.com/office/drawing/2016/5/12/chartex" xmlns:cx7="http://schemas.microsoft.com/office/drawing/2016/5/13/chartex" xmlns:cx8="http://schemas.microsoft.com/office/drawing/2016/5/14/chartex" xmlns:mc="http://schemas.openxmlformats.org/markup-compatibility/2006" xmlns:aink="http://schemas.microsoft.com/office/drawing/2016/ink" xmlns:am3d="http://schemas.microsoft.com/office/drawing/2017/model3d" xmlns:o="urn:schemas-microsoft-com:office:office" xmlns:oel="http://schemas.microsoft.com/office/2019/extlst" xmlns:r="http://schemas.openxmlformats.org/officeDocument/2006/relationships" xmlns:m="http://schemas.openxmlformats.org/officeDocument/2006/math" xmlns:v="urn:schemas-microsoft-com:vml" xmlns:wp14="http://schemas.microsoft.com/office/word/2010/wordprocessingDrawing" xmlns:wp="http://schemas.openxmlformats.org/drawingml/2006/wordprocessingDrawing" xmlns:w10="urn:schemas-microsoft-com:office:word" xmlns:w="http://schemas.openxmlformats.org/wordprocessingml/2006/main" xmlns:w14="http://schemas.microsoft.com/office/word/2010/wordml" xmlns:w15="http://schemas.microsoft.com/office/word/2012/wordml" xmlns:w16cex="http://schemas.microsoft.com/office/word/2018/wordml/cex" xmlns:w16cid="http://schemas.microsoft.com/office/word/2016/wordml/cid" xmlns:w16="http://schemas.microsoft.com/office/word/2018/wordml" xmlns:w16sdtdh="http://schemas.microsoft.com/office/word/2020/wordml/sdtdatahash" xmlns:w16se="http://schemas.microsoft.com/office/word/2015/wordml/symex" xmlns:wpg="http://schemas.microsoft.com/office/word/2010/wordprocessingGroup" xmlns:wpi="http://schemas.microsoft.com/office/word/2010/wordprocessingInk" xmlns:wne="http://schemas.microsoft.com/office/word/2006/wordml" xmlns:wps="http://schemas.microsoft.com/office/word/2010/wordprocessingShape" mc:Ignorable="w14 w15 w16se w16cid w16 w16cex w16sdtdh wp14">
   <w:abstractNum w:abstractNumId="0" w15:restartNumberingAfterBreak="0">
+    <w:nsid w:val="07E055B5"/>
+    <w:multiLevelType w:val="hybridMultilevel"/>
+    <w:tmpl w:val="7EC01F36"/>
+    <w:lvl w:ilvl="0" w:tplc="0405000F">
+      <w:start w:val="1"/>
+      <w:numFmt w:val="decimal"/>
+      <w:lvlText w:val="%1."/>
+      <w:lvlJc w:val="left"/>
+      <w:pPr>
+        <w:ind w:left="720" w:hanging="360"/>
+      </w:pPr>
+      <w:rPr>
+        <w:rFonts w:hint="default"/>
+      </w:rPr>
+    </w:lvl>
+    <w:lvl w:ilvl="1" w:tplc="FFFFFFFF">
+      <w:start w:val="1"/>
+      <w:numFmt w:val="bullet"/>
+      <w:lvlText w:val="o"/>
+      <w:lvlJc w:val="left"/>
+      <w:pPr>
+        <w:ind w:left="1440" w:hanging="360"/>
+      </w:pPr>
+      <w:rPr>
+        <w:rFonts w:ascii="Courier New" w:hAnsi="Courier New" w:cs="Courier New" w:hint="default"/>
+      </w:rPr>
+    </w:lvl>
+    <w:lvl w:ilvl="2" w:tplc="FFFFFFFF" w:tentative="1">
+      <w:start w:val="1"/>
+      <w:numFmt w:val="bullet"/>
+      <w:lvlText w:val=""/>
+      <w:lvlJc w:val="left"/>
+      <w:pPr>
+        <w:ind w:left="2160" w:hanging="360"/>
+      </w:pPr>
+      <w:rPr>
+        <w:rFonts w:ascii="Wingdings" w:hAnsi="Wingdings" w:hint="default"/>
+      </w:rPr>
+    </w:lvl>
+    <w:lvl w:ilvl="3" w:tplc="FFFFFFFF" w:tentative="1">
+      <w:start w:val="1"/>
+      <w:numFmt w:val="bullet"/>
+      <w:lvlText w:val=""/>
+      <w:lvlJc w:val="left"/>
+      <w:pPr>
+        <w:ind w:left="2880" w:hanging="360"/>
+      </w:pPr>
+      <w:rPr>
+        <w:rFonts w:ascii="Symbol" w:hAnsi="Symbol" w:hint="default"/>
+      </w:rPr>
+    </w:lvl>
+    <w:lvl w:ilvl="4" w:tplc="FFFFFFFF" w:tentative="1">
+      <w:start w:val="1"/>
+      <w:numFmt w:val="bullet"/>
+      <w:lvlText w:val="o"/>
+      <w:lvlJc w:val="left"/>
+      <w:pPr>
+        <w:ind w:left="3600" w:hanging="360"/>
+      </w:pPr>
+      <w:rPr>
+        <w:rFonts w:ascii="Courier New" w:hAnsi="Courier New" w:cs="Courier New" w:hint="default"/>
+      </w:rPr>
+    </w:lvl>
+    <w:lvl w:ilvl="5" w:tplc="FFFFFFFF" w:tentative="1">
+      <w:start w:val="1"/>
+      <w:numFmt w:val="bullet"/>
+      <w:lvlText w:val=""/>
+      <w:lvlJc w:val="left"/>
+      <w:pPr>
+        <w:ind w:left="4320" w:hanging="360"/>
+      </w:pPr>
+      <w:rPr>
+        <w:rFonts w:ascii="Wingdings" w:hAnsi="Wingdings" w:hint="default"/>
+      </w:rPr>
+    </w:lvl>
+    <w:lvl w:ilvl="6" w:tplc="FFFFFFFF" w:tentative="1">
+      <w:start w:val="1"/>
+      <w:numFmt w:val="bullet"/>
+      <w:lvlText w:val=""/>
+      <w:lvlJc w:val="left"/>
+      <w:pPr>
+        <w:ind w:left="5040" w:hanging="360"/>
+      </w:pPr>
+      <w:rPr>
+        <w:rFonts w:ascii="Symbol" w:hAnsi="Symbol" w:hint="default"/>
+      </w:rPr>
+    </w:lvl>
+    <w:lvl w:ilvl="7" w:tplc="FFFFFFFF" w:tentative="1">
+      <w:start w:val="1"/>
+      <w:numFmt w:val="bullet"/>
+      <w:lvlText w:val="o"/>
+      <w:lvlJc w:val="left"/>
+      <w:pPr>
+        <w:ind w:left="5760" w:hanging="360"/>
+      </w:pPr>
+      <w:rPr>
+        <w:rFonts w:ascii="Courier New" w:hAnsi="Courier New" w:cs="Courier New" w:hint="default"/>
+      </w:rPr>
+    </w:lvl>
+    <w:lvl w:ilvl="8" w:tplc="FFFFFFFF" w:tentative="1">
+      <w:start w:val="1"/>
+      <w:numFmt w:val="bullet"/>
+      <w:lvlText w:val=""/>
+      <w:lvlJc w:val="left"/>
+      <w:pPr>
+        <w:ind w:left="6480" w:hanging="360"/>
+      </w:pPr>
+      <w:rPr>
+        <w:rFonts w:ascii="Wingdings" w:hAnsi="Wingdings" w:hint="default"/>
+      </w:rPr>
+    </w:lvl>
+  </w:abstractNum>
+  <w:abstractNum w:abstractNumId="1" w15:restartNumberingAfterBreak="0">
+    <w:nsid w:val="216B42EA"/>
+    <w:multiLevelType w:val="hybridMultilevel"/>
+    <w:tmpl w:val="97D2E36A"/>
+    <w:lvl w:ilvl="0" w:tplc="0405000F">
+      <w:start w:val="1"/>
+      <w:numFmt w:val="decimal"/>
+      <w:lvlText w:val="%1."/>
+      <w:lvlJc w:val="left"/>
+      <w:pPr>
+        <w:ind w:left="720" w:hanging="360"/>
+      </w:pPr>
+    </w:lvl>
+    <w:lvl w:ilvl="1" w:tplc="04050019" w:tentative="1">
+      <w:start w:val="1"/>
+      <w:numFmt w:val="lowerLetter"/>
+      <w:lvlText w:val="%2."/>
+      <w:lvlJc w:val="left"/>
+      <w:pPr>
+        <w:ind w:left="1440" w:hanging="360"/>
+      </w:pPr>
+    </w:lvl>
+    <w:lvl w:ilvl="2" w:tplc="0405001B" w:tentative="1">
+      <w:start w:val="1"/>
+      <w:numFmt w:val="lowerRoman"/>
+      <w:lvlText w:val="%3."/>
+      <w:lvlJc w:val="right"/>
+      <w:pPr>
+        <w:ind w:left="2160" w:hanging="180"/>
+      </w:pPr>
+    </w:lvl>
+    <w:lvl w:ilvl="3" w:tplc="0405000F" w:tentative="1">
+      <w:start w:val="1"/>
+      <w:numFmt w:val="decimal"/>
+      <w:lvlText w:val="%4."/>
+      <w:lvlJc w:val="left"/>
+      <w:pPr>
+        <w:ind w:left="2880" w:hanging="360"/>
+      </w:pPr>
+    </w:lvl>
+    <w:lvl w:ilvl="4" w:tplc="04050019" w:tentative="1">
+      <w:start w:val="1"/>
+      <w:numFmt w:val="lowerLetter"/>
+      <w:lvlText w:val="%5."/>
+      <w:lvlJc w:val="left"/>
+      <w:pPr>
+        <w:ind w:left="3600" w:hanging="360"/>
+      </w:pPr>
+    </w:lvl>
+    <w:lvl w:ilvl="5" w:tplc="0405001B" w:tentative="1">
+      <w:start w:val="1"/>
+      <w:numFmt w:val="lowerRoman"/>
+      <w:lvlText w:val="%6."/>
+      <w:lvlJc w:val="right"/>
+      <w:pPr>
+        <w:ind w:left="4320" w:hanging="180"/>
+      </w:pPr>
+    </w:lvl>
+    <w:lvl w:ilvl="6" w:tplc="0405000F" w:tentative="1">
+      <w:start w:val="1"/>
+      <w:numFmt w:val="decimal"/>
+      <w:lvlText w:val="%7."/>
+      <w:lvlJc w:val="left"/>
+      <w:pPr>
+        <w:ind w:left="5040" w:hanging="360"/>
+      </w:pPr>
+    </w:lvl>
+    <w:lvl w:ilvl="7" w:tplc="04050019" w:tentative="1">
+      <w:start w:val="1"/>
+      <w:numFmt w:val="lowerLetter"/>
+      <w:lvlText w:val="%8."/>
+      <w:lvlJc w:val="left"/>
+      <w:pPr>
+        <w:ind w:left="5760" w:hanging="360"/>
+      </w:pPr>
+    </w:lvl>
+    <w:lvl w:ilvl="8" w:tplc="0405001B" w:tentative="1">
+      <w:start w:val="1"/>
+      <w:numFmt w:val="lowerRoman"/>
+      <w:lvlText w:val="%9."/>
+      <w:lvlJc w:val="right"/>
+      <w:pPr>
+        <w:ind w:left="6480" w:hanging="180"/>
+      </w:pPr>
+    </w:lvl>
+  </w:abstractNum>
+  <w:abstractNum w:abstractNumId="2" w15:restartNumberingAfterBreak="0">
+    <w:nsid w:val="2D8F158D"/>
+    <w:multiLevelType w:val="hybridMultilevel"/>
+    <w:tmpl w:val="C80E4B7A"/>
+    <w:lvl w:ilvl="0" w:tplc="04050001">
+      <w:start w:val="1"/>
+      <w:numFmt w:val="bullet"/>
+      <w:lvlText w:val=""/>
+      <w:lvlJc w:val="left"/>
+      <w:pPr>
+        <w:ind w:left="720" w:hanging="360"/>
+      </w:pPr>
+      <w:rPr>
+        <w:rFonts w:ascii="Symbol" w:hAnsi="Symbol" w:hint="default"/>
+      </w:rPr>
+    </w:lvl>
+    <w:lvl w:ilvl="1" w:tplc="04050003">
+      <w:start w:val="1"/>
+      <w:numFmt w:val="bullet"/>
+      <w:lvlText w:val="o"/>
+      <w:lvlJc w:val="left"/>
+      <w:pPr>
+        <w:ind w:left="1440" w:hanging="360"/>
+      </w:pPr>
+      <w:rPr>
+        <w:rFonts w:ascii="Courier New" w:hAnsi="Courier New" w:cs="Courier New" w:hint="default"/>
+      </w:rPr>
+    </w:lvl>
+    <w:lvl w:ilvl="2" w:tplc="04050005" w:tentative="1">
+      <w:start w:val="1"/>
+      <w:numFmt w:val="bullet"/>
+      <w:lvlText w:val=""/>
+      <w:lvlJc w:val="left"/>
+      <w:pPr>
+        <w:ind w:left="2160" w:hanging="360"/>
+      </w:pPr>
+      <w:rPr>
+        <w:rFonts w:ascii="Wingdings" w:hAnsi="Wingdings" w:hint="default"/>
+      </w:rPr>
+    </w:lvl>
+    <w:lvl w:ilvl="3" w:tplc="04050001" w:tentative="1">
+      <w:start w:val="1"/>
+      <w:numFmt w:val="bullet"/>
+      <w:lvlText w:val=""/>
+      <w:lvlJc w:val="left"/>
+      <w:pPr>
+        <w:ind w:left="2880" w:hanging="360"/>
+      </w:pPr>
+      <w:rPr>
+        <w:rFonts w:ascii="Symbol" w:hAnsi="Symbol" w:hint="default"/>
+      </w:rPr>
+    </w:lvl>
+    <w:lvl w:ilvl="4" w:tplc="04050003" w:tentative="1">
+      <w:start w:val="1"/>
+      <w:numFmt w:val="bullet"/>
+      <w:lvlText w:val="o"/>
+      <w:lvlJc w:val="left"/>
+      <w:pPr>
+        <w:ind w:left="3600" w:hanging="360"/>
+      </w:pPr>
+      <w:rPr>
+        <w:rFonts w:ascii="Courier New" w:hAnsi="Courier New" w:cs="Courier New" w:hint="default"/>
+      </w:rPr>
+    </w:lvl>
+    <w:lvl w:ilvl="5" w:tplc="04050005" w:tentative="1">
+      <w:start w:val="1"/>
+      <w:numFmt w:val="bullet"/>
+      <w:lvlText w:val=""/>
+      <w:lvlJc w:val="left"/>
+      <w:pPr>
+        <w:ind w:left="4320" w:hanging="360"/>
+      </w:pPr>
+      <w:rPr>
+        <w:rFonts w:ascii="Wingdings" w:hAnsi="Wingdings" w:hint="default"/>
+      </w:rPr>
+    </w:lvl>
+    <w:lvl w:ilvl="6" w:tplc="04050001" w:tentative="1">
+      <w:start w:val="1"/>
+      <w:numFmt w:val="bullet"/>
+      <w:lvlText w:val=""/>
+      <w:lvlJc w:val="left"/>
+      <w:pPr>
+        <w:ind w:left="5040" w:hanging="360"/>
+      </w:pPr>
+      <w:rPr>
+        <w:rFonts w:ascii="Symbol" w:hAnsi="Symbol" w:hint="default"/>
+      </w:rPr>
+    </w:lvl>
+    <w:lvl w:ilvl="7" w:tplc="04050003" w:tentative="1">
+      <w:start w:val="1"/>
+      <w:numFmt w:val="bullet"/>
+      <w:lvlText w:val="o"/>
+      <w:lvlJc w:val="left"/>
+      <w:pPr>
+        <w:ind w:left="5760" w:hanging="360"/>
+      </w:pPr>
+      <w:rPr>
+        <w:rFonts w:ascii="Courier New" w:hAnsi="Courier New" w:cs="Courier New" w:hint="default"/>
+      </w:rPr>
+    </w:lvl>
+    <w:lvl w:ilvl="8" w:tplc="04050005" w:tentative="1">
+      <w:start w:val="1"/>
+      <w:numFmt w:val="bullet"/>
+      <w:lvlText w:val=""/>
+      <w:lvlJc w:val="left"/>
+      <w:pPr>
+        <w:ind w:left="6480" w:hanging="360"/>
+      </w:pPr>
+      <w:rPr>
+        <w:rFonts w:ascii="Wingdings" w:hAnsi="Wingdings" w:hint="default"/>
+      </w:rPr>
+    </w:lvl>
+  </w:abstractNum>
+  <w:abstractNum w:abstractNumId="3" w15:restartNumberingAfterBreak="0">
+    <w:nsid w:val="409E3D77"/>
+    <w:multiLevelType w:val="hybridMultilevel"/>
+    <w:tmpl w:val="078CBFC4"/>
+    <w:lvl w:ilvl="0" w:tplc="04050001">
+      <w:start w:val="1"/>
+      <w:numFmt w:val="bullet"/>
+      <w:lvlText w:val=""/>
+      <w:lvlJc w:val="left"/>
+      <w:pPr>
+        <w:ind w:left="720" w:hanging="360"/>
+      </w:pPr>
+      <w:rPr>
+        <w:rFonts w:ascii="Symbol" w:hAnsi="Symbol" w:hint="default"/>
+      </w:rPr>
+    </w:lvl>
+    <w:lvl w:ilvl="1" w:tplc="FFFFFFFF" w:tentative="1">
+      <w:start w:val="1"/>
+      <w:numFmt w:val="lowerLetter"/>
+      <w:lvlText w:val="%2."/>
+      <w:lvlJc w:val="left"/>
+      <w:pPr>
+        <w:ind w:left="1440" w:hanging="360"/>
+      </w:pPr>
+    </w:lvl>
+    <w:lvl w:ilvl="2" w:tplc="FFFFFFFF" w:tentative="1">
+      <w:start w:val="1"/>
+      <w:numFmt w:val="lowerRoman"/>
+      <w:lvlText w:val="%3."/>
+      <w:lvlJc w:val="right"/>
+      <w:pPr>
+        <w:ind w:left="2160" w:hanging="180"/>
+      </w:pPr>
+    </w:lvl>
+    <w:lvl w:ilvl="3" w:tplc="FFFFFFFF" w:tentative="1">
+      <w:start w:val="1"/>
+      <w:numFmt w:val="decimal"/>
+      <w:lvlText w:val="%4."/>
+      <w:lvlJc w:val="left"/>
+      <w:pPr>
+        <w:ind w:left="2880" w:hanging="360"/>
+      </w:pPr>
+    </w:lvl>
+    <w:lvl w:ilvl="4" w:tplc="FFFFFFFF" w:tentative="1">
+      <w:start w:val="1"/>
+      <w:numFmt w:val="lowerLetter"/>
+      <w:lvlText w:val="%5."/>
+      <w:lvlJc w:val="left"/>
+      <w:pPr>
+        <w:ind w:left="3600" w:hanging="360"/>
+      </w:pPr>
+    </w:lvl>
+    <w:lvl w:ilvl="5" w:tplc="FFFFFFFF" w:tentative="1">
+      <w:start w:val="1"/>
+      <w:numFmt w:val="lowerRoman"/>
+      <w:lvlText w:val="%6."/>
+      <w:lvlJc w:val="right"/>
+      <w:pPr>
+        <w:ind w:left="4320" w:hanging="180"/>
+      </w:pPr>
+    </w:lvl>
+    <w:lvl w:ilvl="6" w:tplc="FFFFFFFF" w:tentative="1">
+      <w:start w:val="1"/>
+      <w:numFmt w:val="decimal"/>
+      <w:lvlText w:val="%7."/>
+      <w:lvlJc w:val="left"/>
+      <w:pPr>
+        <w:ind w:left="5040" w:hanging="360"/>
+      </w:pPr>
+    </w:lvl>
+    <w:lvl w:ilvl="7" w:tplc="FFFFFFFF" w:tentative="1">
+      <w:start w:val="1"/>
+      <w:numFmt w:val="lowerLetter"/>
+      <w:lvlText w:val="%8."/>
+      <w:lvlJc w:val="left"/>
+      <w:pPr>
+        <w:ind w:left="5760" w:hanging="360"/>
+      </w:pPr>
+    </w:lvl>
+    <w:lvl w:ilvl="8" w:tplc="FFFFFFFF" w:tentative="1">
+      <w:start w:val="1"/>
+      <w:numFmt w:val="lowerRoman"/>
+      <w:lvlText w:val="%9."/>
+      <w:lvlJc w:val="right"/>
+      <w:pPr>
+        <w:ind w:left="6480" w:hanging="180"/>
+      </w:pPr>
+    </w:lvl>
+  </w:abstractNum>
+  <w:abstractNum w:abstractNumId="4" w15:restartNumberingAfterBreak="0">
     <w:nsid w:val="71D54162"/>
     <w:multiLevelType w:val="hybridMultilevel"/>
     <w:tmpl w:val="C7E66824"/>
@@ -373,7 +1331,7 @@
       </w:pPr>
     </w:lvl>
   </w:abstractNum>
-  <w:abstractNum w:abstractNumId="1" w15:restartNumberingAfterBreak="0">
+  <w:abstractNum w:abstractNumId="5" w15:restartNumberingAfterBreak="0">
     <w:nsid w:val="74AC3E29"/>
     <w:multiLevelType w:val="hybridMultilevel"/>
     <w:tmpl w:val="F21A8E88"/>
@@ -460,9 +1418,21 @@
     </w:lvl>
   </w:abstractNum>
   <w:num w:numId="1" w16cid:durableId="1009016844">
+    <w:abstractNumId w:val="5"/>
+  </w:num>
+  <w:num w:numId="2" w16cid:durableId="1987777192">
+    <w:abstractNumId w:val="4"/>
+  </w:num>
+  <w:num w:numId="3" w16cid:durableId="287903962">
     <w:abstractNumId w:val="1"/>
   </w:num>
-  <w:num w:numId="2" w16cid:durableId="1987777192">
+  <w:num w:numId="4" w16cid:durableId="1365786511">
+    <w:abstractNumId w:val="3"/>
+  </w:num>
+  <w:num w:numId="5" w16cid:durableId="1714499377">
+    <w:abstractNumId w:val="2"/>
+  </w:num>
+  <w:num w:numId="6" w16cid:durableId="968436199">
     <w:abstractNumId w:val="0"/>
   </w:num>
 </w:numbering>
@@ -865,17 +1835,38 @@
     <w:lsdException w:name="Unresolved Mention" w:semiHidden="1" w:unhideWhenUsed="1"/>
     <w:lsdException w:name="Smart Link" w:semiHidden="1" w:unhideWhenUsed="1"/>
   </w:latentStyles>
-  <w:style w:type="paragraph" w:default="1" w:styleId="Normln">
+  <w:style w:type="paragraph" w:default="1" w:styleId="Normal">
     <w:name w:val="Normal"/>
     <w:qFormat/>
   </w:style>
-  <w:style w:type="character" w:default="1" w:styleId="Standardnpsmoodstavce">
+  <w:style w:type="paragraph" w:styleId="Heading1">
+    <w:name w:val="heading 1"/>
+    <w:basedOn w:val="Normal"/>
+    <w:next w:val="Normal"/>
+    <w:link w:val="Heading1Char"/>
+    <w:uiPriority w:val="9"/>
+    <w:qFormat/>
+    <w:rsid w:val="00B9120B"/>
+    <w:pPr>
+      <w:keepNext/>
+      <w:keepLines/>
+      <w:spacing w:before="240" w:after="0"/>
+      <w:outlineLvl w:val="0"/>
+    </w:pPr>
+    <w:rPr>
+      <w:rFonts w:asciiTheme="majorHAnsi" w:eastAsiaTheme="majorEastAsia" w:hAnsiTheme="majorHAnsi" w:cstheme="majorBidi"/>
+      <w:color w:val="2F5496" w:themeColor="accent1" w:themeShade="BF"/>
+      <w:sz w:val="32"/>
+      <w:szCs w:val="32"/>
+    </w:rPr>
+  </w:style>
+  <w:style w:type="character" w:default="1" w:styleId="DefaultParagraphFont">
     <w:name w:val="Default Paragraph Font"/>
     <w:uiPriority w:val="1"/>
     <w:semiHidden/>
     <w:unhideWhenUsed/>
   </w:style>
-  <w:style w:type="table" w:default="1" w:styleId="Normlntabulka">
+  <w:style w:type="table" w:default="1" w:styleId="TableNormal">
     <w:name w:val="Normal Table"/>
     <w:uiPriority w:val="99"/>
     <w:semiHidden/>
@@ -890,17 +1881,17 @@
       </w:tblCellMar>
     </w:tblPr>
   </w:style>
-  <w:style w:type="numbering" w:default="1" w:styleId="Bezseznamu">
+  <w:style w:type="numbering" w:default="1" w:styleId="NoList">
     <w:name w:val="No List"/>
     <w:uiPriority w:val="99"/>
     <w:semiHidden/>
     <w:unhideWhenUsed/>
   </w:style>
-  <w:style w:type="paragraph" w:styleId="Nzev">
+  <w:style w:type="paragraph" w:styleId="Title">
     <w:name w:val="Title"/>
-    <w:basedOn w:val="Normln"/>
-    <w:next w:val="Normln"/>
-    <w:link w:val="NzevChar"/>
+    <w:basedOn w:val="Normal"/>
+    <w:next w:val="Normal"/>
+    <w:link w:val="TitleChar"/>
     <w:uiPriority w:val="10"/>
     <w:qFormat/>
     <w:rsid w:val="00C25680"/>
@@ -916,10 +1907,10 @@
       <w:szCs w:val="56"/>
     </w:rPr>
   </w:style>
-  <w:style w:type="character" w:customStyle="1" w:styleId="NzevChar">
-    <w:name w:val="Název Char"/>
-    <w:basedOn w:val="Standardnpsmoodstavce"/>
-    <w:link w:val="Nzev"/>
+  <w:style w:type="character" w:customStyle="1" w:styleId="TitleChar">
+    <w:name w:val="Title Char"/>
+    <w:basedOn w:val="DefaultParagraphFont"/>
+    <w:link w:val="Title"/>
     <w:uiPriority w:val="10"/>
     <w:rsid w:val="00C25680"/>
     <w:rPr>
@@ -930,9 +1921,9 @@
       <w:szCs w:val="56"/>
     </w:rPr>
   </w:style>
-  <w:style w:type="paragraph" w:styleId="Odstavecseseznamem">
+  <w:style w:type="paragraph" w:styleId="ListParagraph">
     <w:name w:val="List Paragraph"/>
-    <w:basedOn w:val="Normln"/>
+    <w:basedOn w:val="Normal"/>
     <w:uiPriority w:val="34"/>
     <w:qFormat/>
     <w:rsid w:val="00C25680"/>
@@ -940,6 +1931,19 @@
       <w:ind w:left="720"/>
       <w:contextualSpacing/>
     </w:pPr>
+  </w:style>
+  <w:style w:type="character" w:customStyle="1" w:styleId="Heading1Char">
+    <w:name w:val="Heading 1 Char"/>
+    <w:basedOn w:val="DefaultParagraphFont"/>
+    <w:link w:val="Heading1"/>
+    <w:uiPriority w:val="9"/>
+    <w:rsid w:val="00B9120B"/>
+    <w:rPr>
+      <w:rFonts w:asciiTheme="majorHAnsi" w:eastAsiaTheme="majorEastAsia" w:hAnsiTheme="majorHAnsi" w:cstheme="majorBidi"/>
+      <w:color w:val="2F5496" w:themeColor="accent1" w:themeShade="BF"/>
+      <w:sz w:val="32"/>
+      <w:szCs w:val="32"/>
+    </w:rPr>
   </w:style>
 </w:styles>
 </file>

</xml_diff>